<commit_message>
fixed poind distribution bug
</commit_message>
<xml_diff>
--- a/task1/README.docx
+++ b/task1/README.docx
@@ -19,20 +19,218 @@
           <w:sz w:val="28"/>
           <w:szCs w:val="28"/>
         </w:rPr>
+        <w:t>МОСКОВСКИЙ ГОСУДАРСТВЕННЫЙ УНИВЕРСИТЕТ</w:t>
       </w:r>
     </w:p>
     <w:p>
       <w:pPr>
         <w:pStyle w:val="Style15"/>
         <w:jc w:val="center"/>
-        <w:rPr/>
-      </w:pPr>
-      <w:r>
+        <w:rPr>
+          <w:b w:val="false"/>
+          <w:b w:val="false"/>
+          <w:sz w:val="28"/>
+          <w:szCs w:val="28"/>
+        </w:rPr>
+      </w:pPr>
+      <w:r>
+        <w:rPr>
+          <w:b w:val="false"/>
+          <w:sz w:val="28"/>
+          <w:szCs w:val="28"/>
+        </w:rPr>
+        <w:t>ИМЕНИ М.В. ЛОМОНОСОВА</w:t>
+      </w:r>
+    </w:p>
+    <w:p>
+      <w:pPr>
+        <w:pStyle w:val="Style15"/>
+        <w:jc w:val="center"/>
+        <w:rPr>
+          <w:b w:val="false"/>
+          <w:b w:val="false"/>
+          <w:sz w:val="28"/>
+          <w:szCs w:val="28"/>
+        </w:rPr>
+      </w:pPr>
+      <w:r>
+        <w:rPr>
+          <w:b w:val="false"/>
+          <w:sz w:val="28"/>
+          <w:szCs w:val="28"/>
+        </w:rPr>
+        <w:t>ФИЛИАЛ МОСКОВСКОГО ГОСУДАРСТВЕННОГО УНИВЕРСИТЕТА ИМЕНИ М.В. ЛОМОНОСОВА</w:t>
+      </w:r>
+    </w:p>
+    <w:p>
+      <w:pPr>
+        <w:pStyle w:val="Style15"/>
+        <w:jc w:val="center"/>
+        <w:rPr>
+          <w:b w:val="false"/>
+          <w:b w:val="false"/>
+          <w:sz w:val="28"/>
+          <w:szCs w:val="28"/>
+        </w:rPr>
+      </w:pPr>
+      <w:r>
+        <w:rPr>
+          <w:b w:val="false"/>
+          <w:sz w:val="28"/>
+          <w:szCs w:val="28"/>
+        </w:rPr>
+      </w:r>
+    </w:p>
+    <w:p>
+      <w:pPr>
+        <w:pStyle w:val="Style15"/>
+        <w:jc w:val="center"/>
+        <w:rPr>
+          <w:b w:val="false"/>
+          <w:b w:val="false"/>
+          <w:sz w:val="28"/>
+          <w:szCs w:val="28"/>
+        </w:rPr>
+      </w:pPr>
+      <w:r>
+        <w:rPr>
+          <w:b w:val="false"/>
+          <w:sz w:val="28"/>
+          <w:szCs w:val="28"/>
+        </w:rPr>
+        <w:t>ФАКУЛЬТЕТ «ПРИКЛАДНОЙ МАТЕМАТИКИ И ИНФОРМАТИКИ»</w:t>
+      </w:r>
+    </w:p>
+    <w:p>
+      <w:pPr>
+        <w:pStyle w:val="Style15"/>
+        <w:jc w:val="center"/>
+        <w:rPr>
+          <w:b w:val="false"/>
+          <w:b w:val="false"/>
+          <w:sz w:val="28"/>
+          <w:szCs w:val="28"/>
+        </w:rPr>
+      </w:pPr>
+      <w:r>
+        <w:rPr>
+          <w:b w:val="false"/>
+          <w:sz w:val="28"/>
+          <w:szCs w:val="28"/>
+        </w:rPr>
+        <w:t>Направление подготовки «Прикладная математика и информатика»</w:t>
+      </w:r>
+    </w:p>
+    <w:p>
+      <w:pPr>
+        <w:pStyle w:val="Style15"/>
+        <w:jc w:val="center"/>
+        <w:rPr>
+          <w:b w:val="false"/>
+          <w:b w:val="false"/>
+          <w:sz w:val="28"/>
+          <w:szCs w:val="28"/>
+        </w:rPr>
+      </w:pPr>
+      <w:r>
+        <w:rPr>
+          <w:b w:val="false"/>
+          <w:sz w:val="28"/>
+          <w:szCs w:val="28"/>
+        </w:rPr>
+        <w:t>010400.62 (бакалавр)</w:t>
+      </w:r>
+    </w:p>
+    <w:p>
+      <w:pPr>
+        <w:pStyle w:val="Style15"/>
+        <w:jc w:val="center"/>
+        <w:rPr>
+          <w:b w:val="false"/>
+          <w:b w:val="false"/>
+          <w:sz w:val="28"/>
+          <w:szCs w:val="28"/>
+        </w:rPr>
+      </w:pPr>
+      <w:r>
+        <w:rPr>
+          <w:b w:val="false"/>
+          <w:sz w:val="28"/>
+          <w:szCs w:val="28"/>
+        </w:rPr>
+      </w:r>
+    </w:p>
+    <w:p>
+      <w:pPr>
+        <w:pStyle w:val="Style15"/>
+        <w:jc w:val="center"/>
+        <w:rPr>
+          <w:sz w:val="28"/>
+          <w:szCs w:val="28"/>
+        </w:rPr>
+      </w:pPr>
+      <w:r>
+        <w:rPr>
+          <w:sz w:val="28"/>
+          <w:szCs w:val="28"/>
+        </w:rPr>
+        <w:t>ПАНЧЕНКО ВЛАДИСЛАВ АНДРЕЕВИЧ</w:t>
+      </w:r>
+    </w:p>
+    <w:p>
+      <w:pPr>
+        <w:pStyle w:val="Style15"/>
+        <w:jc w:val="center"/>
+        <w:rPr>
+          <w:b w:val="false"/>
+          <w:b w:val="false"/>
+          <w:sz w:val="28"/>
+          <w:szCs w:val="28"/>
+        </w:rPr>
+      </w:pPr>
+      <w:r>
+        <w:rPr>
+          <w:b w:val="false"/>
+          <w:sz w:val="28"/>
+          <w:szCs w:val="28"/>
+        </w:rPr>
+        <w:t>студент учебной группы ПМ-401</w:t>
+      </w:r>
+    </w:p>
+    <w:p>
+      <w:pPr>
+        <w:pStyle w:val="Style15"/>
+        <w:jc w:val="center"/>
+        <w:rPr>
+          <w:b w:val="false"/>
+          <w:b w:val="false"/>
+          <w:sz w:val="28"/>
+          <w:szCs w:val="28"/>
+        </w:rPr>
+      </w:pPr>
+      <w:r>
+        <w:rPr>
+          <w:b w:val="false"/>
+          <w:sz w:val="28"/>
+          <w:szCs w:val="28"/>
+        </w:rPr>
+      </w:r>
+    </w:p>
+    <w:p>
+      <w:pPr>
+        <w:pStyle w:val="Style15"/>
+        <w:jc w:val="center"/>
         <w:rPr>
           <w:sz w:val="32"/>
           <w:szCs w:val="32"/>
         </w:rPr>
-        <w:t xml:space="preserve">«СИМВОЛИЧЕСКИЙ ОБРАЗ </w:t>
+      </w:pPr>
+      <w:r>
+        <w:rPr>
+          <w:sz w:val="32"/>
+          <w:szCs w:val="32"/>
+        </w:rPr>
+        <w:t>«</w:t>
       </w:r>
       <w:r>
         <w:rPr>
@@ -44,14 +242,14 @@
           <w:szCs w:val="32"/>
           <w:lang w:val="ru-RU" w:eastAsia="en-US" w:bidi="ar-SA"/>
         </w:rPr>
-        <w:t>ОТОБРАЖЕНИЯ ЖЮЛИА</w:t>
+        <w:t>СИМВОЛИЧЕСКИЙ ОБРАЗ ОТОБРАЖЕНИЯ ЖЮЛИА И ЛОКАЗИЗАЦИЯ ЦЕПНО-РЕКУРРЕНТНОГО МНОЖЕСТВА</w:t>
       </w:r>
       <w:r>
         <w:rPr>
           <w:sz w:val="32"/>
           <w:szCs w:val="32"/>
         </w:rPr>
-        <w:t xml:space="preserve"> И ЛОКАЗИЗАЦИЯ ЦЕПНО-РЕКУРРЕНТНОГО МНОЖЕСТВА»</w:t>
+        <w:t>»</w:t>
       </w:r>
     </w:p>
     <w:p>
@@ -59,12 +257,35 @@
         <w:pStyle w:val="Style15"/>
         <w:jc w:val="center"/>
         <w:rPr>
+          <w:b w:val="false"/>
+          <w:b w:val="false"/>
+          <w:sz w:val="28"/>
+          <w:szCs w:val="28"/>
+        </w:rPr>
+      </w:pPr>
+      <w:r>
+        <w:rPr>
+          <w:b w:val="false"/>
+          <w:sz w:val="28"/>
+          <w:szCs w:val="28"/>
+        </w:rPr>
+        <w:t>Отчёт</w:t>
+      </w:r>
+    </w:p>
+    <w:p>
+      <w:pPr>
+        <w:pStyle w:val="Style15"/>
+        <w:jc w:val="right"/>
+        <w:rPr>
+          <w:b w:val="false"/>
+          <w:b w:val="false"/>
           <w:sz w:val="32"/>
           <w:szCs w:val="32"/>
         </w:rPr>
       </w:pPr>
       <w:r>
         <w:rPr>
+          <w:b w:val="false"/>
           <w:sz w:val="32"/>
           <w:szCs w:val="32"/>
         </w:rPr>
@@ -72,6 +293,258 @@
     </w:p>
     <w:p>
       <w:pPr>
+        <w:pStyle w:val="Style15"/>
+        <w:jc w:val="right"/>
+        <w:rPr>
+          <w:b w:val="false"/>
+          <w:b w:val="false"/>
+          <w:sz w:val="32"/>
+          <w:szCs w:val="32"/>
+        </w:rPr>
+      </w:pPr>
+      <w:r>
+        <w:rPr>
+          <w:b w:val="false"/>
+          <w:sz w:val="32"/>
+          <w:szCs w:val="32"/>
+        </w:rPr>
+      </w:r>
+    </w:p>
+    <w:p>
+      <w:pPr>
+        <w:pStyle w:val="Style15"/>
+        <w:jc w:val="right"/>
+        <w:rPr>
+          <w:b w:val="false"/>
+          <w:b w:val="false"/>
+          <w:sz w:val="28"/>
+          <w:szCs w:val="28"/>
+        </w:rPr>
+      </w:pPr>
+      <w:r>
+        <w:rPr>
+          <w:b w:val="false"/>
+          <w:sz w:val="28"/>
+          <w:szCs w:val="28"/>
+        </w:rPr>
+        <w:t>Проверил доктор физико-математических наук,</w:t>
+      </w:r>
+    </w:p>
+    <w:p>
+      <w:pPr>
+        <w:pStyle w:val="Style15"/>
+        <w:jc w:val="right"/>
+        <w:rPr>
+          <w:b w:val="false"/>
+          <w:b w:val="false"/>
+          <w:sz w:val="28"/>
+          <w:szCs w:val="28"/>
+        </w:rPr>
+      </w:pPr>
+      <w:r>
+        <w:rPr>
+          <w:b w:val="false"/>
+          <w:sz w:val="28"/>
+          <w:szCs w:val="28"/>
+        </w:rPr>
+        <w:t>профессор кафедры прикладной математики</w:t>
+      </w:r>
+    </w:p>
+    <w:p>
+      <w:pPr>
+        <w:pStyle w:val="Style15"/>
+        <w:jc w:val="right"/>
+        <w:rPr>
+          <w:b w:val="false"/>
+          <w:b w:val="false"/>
+          <w:sz w:val="28"/>
+          <w:szCs w:val="28"/>
+        </w:rPr>
+      </w:pPr>
+      <w:r>
+        <w:rPr>
+          <w:b w:val="false"/>
+          <w:sz w:val="28"/>
+          <w:szCs w:val="28"/>
+        </w:rPr>
+        <w:t>Осипенко Георгий Сергеевич</w:t>
+      </w:r>
+    </w:p>
+    <w:p>
+      <w:pPr>
+        <w:pStyle w:val="Style15"/>
+        <w:jc w:val="center"/>
+        <w:rPr>
+          <w:b w:val="false"/>
+          <w:b w:val="false"/>
+          <w:sz w:val="32"/>
+          <w:szCs w:val="32"/>
+        </w:rPr>
+      </w:pPr>
+      <w:r>
+        <w:rPr>
+          <w:b w:val="false"/>
+          <w:sz w:val="32"/>
+          <w:szCs w:val="32"/>
+        </w:rPr>
+      </w:r>
+    </w:p>
+    <w:p>
+      <w:pPr>
+        <w:pStyle w:val="Style15"/>
+        <w:jc w:val="center"/>
+        <w:rPr>
+          <w:b w:val="false"/>
+          <w:b w:val="false"/>
+          <w:sz w:val="32"/>
+          <w:szCs w:val="32"/>
+        </w:rPr>
+      </w:pPr>
+      <w:r>
+        <w:rPr>
+          <w:b w:val="false"/>
+          <w:sz w:val="32"/>
+          <w:szCs w:val="32"/>
+        </w:rPr>
+      </w:r>
+    </w:p>
+    <w:p>
+      <w:pPr>
+        <w:pStyle w:val="Style15"/>
+        <w:jc w:val="center"/>
+        <w:rPr>
+          <w:b w:val="false"/>
+          <w:b w:val="false"/>
+          <w:sz w:val="32"/>
+          <w:szCs w:val="32"/>
+        </w:rPr>
+      </w:pPr>
+      <w:r>
+        <w:rPr>
+          <w:b w:val="false"/>
+          <w:sz w:val="32"/>
+          <w:szCs w:val="32"/>
+        </w:rPr>
+      </w:r>
+    </w:p>
+    <w:p>
+      <w:pPr>
+        <w:pStyle w:val="Style15"/>
+        <w:jc w:val="center"/>
+        <w:rPr>
+          <w:b w:val="false"/>
+          <w:b w:val="false"/>
+          <w:sz w:val="32"/>
+          <w:szCs w:val="32"/>
+        </w:rPr>
+      </w:pPr>
+      <w:r>
+        <w:rPr>
+          <w:b w:val="false"/>
+          <w:sz w:val="32"/>
+          <w:szCs w:val="32"/>
+        </w:rPr>
+      </w:r>
+    </w:p>
+    <w:p>
+      <w:pPr>
+        <w:pStyle w:val="Style15"/>
+        <w:jc w:val="center"/>
+        <w:rPr>
+          <w:b w:val="false"/>
+          <w:b w:val="false"/>
+          <w:sz w:val="32"/>
+          <w:szCs w:val="32"/>
+        </w:rPr>
+      </w:pPr>
+      <w:r>
+        <w:rPr>
+          <w:b w:val="false"/>
+          <w:sz w:val="32"/>
+          <w:szCs w:val="32"/>
+        </w:rPr>
+      </w:r>
+    </w:p>
+    <w:p>
+      <w:pPr>
+        <w:pStyle w:val="Style15"/>
+        <w:jc w:val="center"/>
+        <w:rPr>
+          <w:b w:val="false"/>
+          <w:b w:val="false"/>
+          <w:sz w:val="32"/>
+          <w:szCs w:val="32"/>
+        </w:rPr>
+      </w:pPr>
+      <w:r>
+        <w:rPr>
+          <w:b w:val="false"/>
+          <w:sz w:val="32"/>
+          <w:szCs w:val="32"/>
+        </w:rPr>
+      </w:r>
+    </w:p>
+    <w:p>
+      <w:pPr>
+        <w:pStyle w:val="Style15"/>
+        <w:jc w:val="center"/>
+        <w:rPr>
+          <w:b w:val="false"/>
+          <w:b w:val="false"/>
+          <w:sz w:val="32"/>
+          <w:szCs w:val="32"/>
+        </w:rPr>
+      </w:pPr>
+      <w:r>
+        <w:rPr>
+          <w:b w:val="false"/>
+          <w:sz w:val="32"/>
+          <w:szCs w:val="32"/>
+        </w:rPr>
+      </w:r>
+    </w:p>
+    <w:p>
+      <w:pPr>
+        <w:pStyle w:val="Style15"/>
+        <w:jc w:val="center"/>
+        <w:rPr>
+          <w:b w:val="false"/>
+          <w:b w:val="false"/>
+          <w:sz w:val="32"/>
+          <w:szCs w:val="32"/>
+        </w:rPr>
+      </w:pPr>
+      <w:r>
+        <w:rPr>
+          <w:b w:val="false"/>
+          <w:sz w:val="32"/>
+          <w:szCs w:val="32"/>
+        </w:rPr>
+      </w:r>
+    </w:p>
+    <w:p>
+      <w:pPr>
+        <w:pStyle w:val="Style15"/>
+        <w:spacing w:before="0" w:after="160"/>
+        <w:jc w:val="center"/>
+        <w:rPr>
+          <w:b w:val="false"/>
+          <w:b w:val="false"/>
+          <w:sz w:val="28"/>
+          <w:szCs w:val="28"/>
+        </w:rPr>
+      </w:pPr>
+      <w:r>
+        <w:rPr>
+          <w:b w:val="false"/>
+          <w:sz w:val="28"/>
+          <w:szCs w:val="28"/>
+        </w:rPr>
+        <w:t>Севастополь, 2021</w:t>
+      </w:r>
+    </w:p>
+    <w:p>
+      <w:pPr>
         <w:pStyle w:val="NormalWeb"/>
         <w:spacing w:before="280" w:after="280"/>
         <w:rPr>
@@ -174,12 +647,7 @@
         </w:rPr>
       </w:pPr>
       <w:r>
-        <w:rPr>
-          <w:i/>
-          <w:color w:val="000000"/>
-          <w:sz w:val="27"/>
-          <w:szCs w:val="27"/>
-        </w:rPr>
+        <w:rPr/>
       </w:r>
       <m:oMath xmlns:m="http://schemas.openxmlformats.org/officeDocument/2006/math">
         <m:r>
@@ -830,6 +1298,99 @@
       <w:r>
         <w:rPr>
           <w:b w:val="false"/>
+          <w:sz w:val="28"/>
+          <w:szCs w:val="28"/>
+        </w:rPr>
+        <w:t xml:space="preserve">Реализация написана самостоятельно, алгоритм </w:t>
+      </w:r>
+      <w:r>
+        <w:rPr>
+          <w:rFonts w:eastAsia="Calibri" w:cs=""/>
+          <w:b w:val="false"/>
+          <w:color w:val="000000" w:themeColor="text1"/>
+          <w:kern w:val="0"/>
+          <w:sz w:val="28"/>
+          <w:szCs w:val="28"/>
+          <w:lang w:val="ru-RU" w:eastAsia="en-US" w:bidi="ar-SA"/>
+        </w:rPr>
+        <w:t>Тарьяна для поиска компонент сильной связности</w:t>
+      </w:r>
+      <w:r>
+        <w:rPr>
+          <w:b w:val="false"/>
+          <w:sz w:val="28"/>
+          <w:szCs w:val="28"/>
+        </w:rPr>
+        <w:t xml:space="preserve"> был использован из реферата из интернет-ресурса «разработка алгоритмов построения символического образа». Автор Е.И. Петренко</w:t>
+      </w:r>
+    </w:p>
+    <w:p>
+      <w:pPr>
+        <w:pStyle w:val="Style15"/>
+        <w:spacing w:before="280" w:after="280"/>
+        <w:rPr>
+          <w:b w:val="false"/>
+          <w:b w:val="false"/>
+          <w:sz w:val="28"/>
+          <w:szCs w:val="28"/>
+        </w:rPr>
+      </w:pPr>
+      <w:bookmarkStart w:id="0" w:name="_GoBack"/>
+      <w:bookmarkEnd w:id="0"/>
+      <w:r>
+        <w:rPr>
+          <w:rFonts w:cs="Cambria Math" w:ascii="Cambria Math" w:hAnsi="Cambria Math"/>
+          <w:b w:val="false"/>
+          <w:color w:val="000000"/>
+          <w:sz w:val="28"/>
+          <w:szCs w:val="28"/>
+        </w:rPr>
+        <w:t xml:space="preserve">Адрес ресурса: </w:t>
+      </w:r>
+      <w:r>
+        <w:rPr>
+          <w:rStyle w:val="InternetLink"/>
+          <w:rFonts w:cs="Cambria Math" w:ascii="Cambria Math" w:hAnsi="Cambria Math"/>
+          <w:b w:val="false"/>
+          <w:color w:val="000000"/>
+          <w:sz w:val="28"/>
+          <w:szCs w:val="28"/>
+        </w:rPr>
+        <w:t>http://shujkova.ru/sites/default/files/lec7.pdf</w:t>
+      </w:r>
+    </w:p>
+    <w:p>
+      <w:pPr>
+        <w:pStyle w:val="Style15"/>
+        <w:spacing w:before="280" w:after="280"/>
+        <w:rPr>
+          <w:b w:val="false"/>
+          <w:b w:val="false"/>
+          <w:sz w:val="28"/>
+          <w:szCs w:val="28"/>
+        </w:rPr>
+      </w:pPr>
+      <w:r>
+        <w:rPr>
+          <w:b w:val="false"/>
+          <w:sz w:val="28"/>
+          <w:szCs w:val="28"/>
+        </w:rPr>
+      </w:r>
+    </w:p>
+    <w:p>
+      <w:pPr>
+        <w:pStyle w:val="Style15"/>
+        <w:rPr>
+          <w:b w:val="false"/>
+          <w:b w:val="false"/>
+          <w:sz w:val="28"/>
+          <w:szCs w:val="28"/>
+        </w:rPr>
+      </w:pPr>
+      <w:r>
+        <w:rPr>
+          <w:b w:val="false"/>
           <w:color w:val="000000"/>
           <w:sz w:val="27"/>
           <w:szCs w:val="27"/>
@@ -859,15 +1420,7 @@
           <w:sz w:val="28"/>
           <w:szCs w:val="28"/>
         </w:rPr>
-        <w:t xml:space="preserve">, дистрибутив </w:t>
-      </w:r>
-      <w:r>
-        <w:rPr>
-          <w:b w:val="false"/>
-          <w:sz w:val="28"/>
-          <w:szCs w:val="28"/>
-        </w:rPr>
-        <w:t>Xu</w:t>
+        <w:t>, дистрибутив Xu</w:t>
       </w:r>
       <w:r>
         <w:rPr>
@@ -913,6 +1466,53 @@
         <w:rPr/>
       </w:pPr>
       <w:r>
+        <w:drawing>
+          <wp:anchor behindDoc="0" distT="0" distB="0" distL="0" distR="0" simplePos="0" locked="0" layoutInCell="1" allowOverlap="1" relativeHeight="6">
+            <wp:simplePos x="0" y="0"/>
+            <wp:positionH relativeFrom="column">
+              <wp:align>center</wp:align>
+            </wp:positionH>
+            <wp:positionV relativeFrom="paragraph">
+              <wp:posOffset>635</wp:posOffset>
+            </wp:positionV>
+            <wp:extent cx="5940425" cy="3341370"/>
+            <wp:effectExtent l="0" t="0" r="0" b="0"/>
+            <wp:wrapSquare wrapText="largest"/>
+            <wp:docPr id="1" name="Image1" descr=""/>
+            <wp:cNvGraphicFramePr>
+              <a:graphicFrameLocks xmlns:a="http://schemas.openxmlformats.org/drawingml/2006/main" noChangeAspect="1"/>
+            </wp:cNvGraphicFramePr>
+            <a:graphic xmlns:a="http://schemas.openxmlformats.org/drawingml/2006/main">
+              <a:graphicData uri="http://schemas.openxmlformats.org/drawingml/2006/picture">
+                <pic:pic xmlns:pic="http://schemas.openxmlformats.org/drawingml/2006/picture">
+                  <pic:nvPicPr>
+                    <pic:cNvPr id="1" name="Image1" descr=""/>
+                    <pic:cNvPicPr>
+                      <a:picLocks noChangeAspect="1" noChangeArrowheads="1"/>
+                    </pic:cNvPicPr>
+                  </pic:nvPicPr>
+                  <pic:blipFill>
+                    <a:blip r:embed="rId2"/>
+                    <a:stretch>
+                      <a:fillRect/>
+                    </a:stretch>
+                  </pic:blipFill>
+                  <pic:spPr bwMode="auto">
+                    <a:xfrm>
+                      <a:off x="0" y="0"/>
+                      <a:ext cx="5940425" cy="3341370"/>
+                    </a:xfrm>
+                    <a:prstGeom prst="rect">
+                      <a:avLst/>
+                    </a:prstGeom>
+                  </pic:spPr>
+                </pic:pic>
+              </a:graphicData>
+            </a:graphic>
+          </wp:anchor>
+        </w:drawing>
+      </w:r>
+      <w:r>
         <w:rPr/>
         <w:t xml:space="preserve"> </w:t>
       </w:r>
@@ -925,6 +1525,513 @@
       </w:pPr>
       <w:r>
         <w:rPr/>
+      </w:r>
+    </w:p>
+    <w:p>
+      <w:pPr>
+        <w:pStyle w:val="NormalWeb"/>
+        <w:spacing w:before="280" w:after="280"/>
+        <w:rPr/>
+      </w:pPr>
+      <w:r>
+        <w:rPr/>
+      </w:r>
+    </w:p>
+    <w:p>
+      <w:pPr>
+        <w:pStyle w:val="NormalWeb"/>
+        <w:spacing w:before="280" w:after="280"/>
+        <w:rPr/>
+      </w:pPr>
+      <w:r>
+        <w:rPr/>
+      </w:r>
+    </w:p>
+    <w:p>
+      <w:pPr>
+        <w:pStyle w:val="NormalWeb"/>
+        <w:spacing w:before="280" w:after="280"/>
+        <w:rPr/>
+      </w:pPr>
+      <w:r>
+        <w:rPr/>
+      </w:r>
+    </w:p>
+    <w:p>
+      <w:pPr>
+        <w:pStyle w:val="NormalWeb"/>
+        <w:spacing w:before="280" w:after="280"/>
+        <w:rPr/>
+      </w:pPr>
+      <w:r>
+        <w:rPr/>
+      </w:r>
+    </w:p>
+    <w:p>
+      <w:pPr>
+        <w:pStyle w:val="NormalWeb"/>
+        <w:spacing w:before="280" w:after="280"/>
+        <w:rPr/>
+      </w:pPr>
+      <w:r>
+        <w:rPr/>
+      </w:r>
+    </w:p>
+    <w:p>
+      <w:pPr>
+        <w:pStyle w:val="NormalWeb"/>
+        <w:spacing w:before="280" w:after="280"/>
+        <w:rPr/>
+      </w:pPr>
+      <w:r>
+        <w:rPr/>
+      </w:r>
+    </w:p>
+    <w:p>
+      <w:pPr>
+        <w:pStyle w:val="NormalWeb"/>
+        <w:spacing w:before="280" w:after="280"/>
+        <w:rPr/>
+      </w:pPr>
+      <w:r>
+        <w:rPr/>
+      </w:r>
+    </w:p>
+    <w:p>
+      <w:pPr>
+        <w:pStyle w:val="NormalWeb"/>
+        <w:spacing w:before="280" w:after="280"/>
+        <w:rPr/>
+      </w:pPr>
+      <w:r>
+        <w:rPr/>
+        <w:drawing>
+          <wp:anchor behindDoc="0" distT="0" distB="0" distL="0" distR="0" simplePos="0" locked="0" layoutInCell="1" allowOverlap="1" relativeHeight="7">
+            <wp:simplePos x="0" y="0"/>
+            <wp:positionH relativeFrom="column">
+              <wp:posOffset>-134620</wp:posOffset>
+            </wp:positionH>
+            <wp:positionV relativeFrom="paragraph">
+              <wp:posOffset>61595</wp:posOffset>
+            </wp:positionV>
+            <wp:extent cx="5940425" cy="3341370"/>
+            <wp:effectExtent l="0" t="0" r="0" b="0"/>
+            <wp:wrapSquare wrapText="largest"/>
+            <wp:docPr id="2" name="Image2" descr=""/>
+            <wp:cNvGraphicFramePr>
+              <a:graphicFrameLocks xmlns:a="http://schemas.openxmlformats.org/drawingml/2006/main" noChangeAspect="1"/>
+            </wp:cNvGraphicFramePr>
+            <a:graphic xmlns:a="http://schemas.openxmlformats.org/drawingml/2006/main">
+              <a:graphicData uri="http://schemas.openxmlformats.org/drawingml/2006/picture">
+                <pic:pic xmlns:pic="http://schemas.openxmlformats.org/drawingml/2006/picture">
+                  <pic:nvPicPr>
+                    <pic:cNvPr id="2" name="Image2" descr=""/>
+                    <pic:cNvPicPr>
+                      <a:picLocks noChangeAspect="1" noChangeArrowheads="1"/>
+                    </pic:cNvPicPr>
+                  </pic:nvPicPr>
+                  <pic:blipFill>
+                    <a:blip r:embed="rId3"/>
+                    <a:stretch>
+                      <a:fillRect/>
+                    </a:stretch>
+                  </pic:blipFill>
+                  <pic:spPr bwMode="auto">
+                    <a:xfrm>
+                      <a:off x="0" y="0"/>
+                      <a:ext cx="5940425" cy="3341370"/>
+                    </a:xfrm>
+                    <a:prstGeom prst="rect">
+                      <a:avLst/>
+                    </a:prstGeom>
+                  </pic:spPr>
+                </pic:pic>
+              </a:graphicData>
+            </a:graphic>
+          </wp:anchor>
+        </w:drawing>
+        <w:drawing>
+          <wp:anchor behindDoc="0" distT="0" distB="0" distL="0" distR="0" simplePos="0" locked="0" layoutInCell="1" allowOverlap="1" relativeHeight="8">
+            <wp:simplePos x="0" y="0"/>
+            <wp:positionH relativeFrom="column">
+              <wp:posOffset>-119380</wp:posOffset>
+            </wp:positionH>
+            <wp:positionV relativeFrom="paragraph">
+              <wp:posOffset>3527425</wp:posOffset>
+            </wp:positionV>
+            <wp:extent cx="5940425" cy="3341370"/>
+            <wp:effectExtent l="0" t="0" r="0" b="0"/>
+            <wp:wrapSquare wrapText="largest"/>
+            <wp:docPr id="3" name="Image3" descr=""/>
+            <wp:cNvGraphicFramePr>
+              <a:graphicFrameLocks xmlns:a="http://schemas.openxmlformats.org/drawingml/2006/main" noChangeAspect="1"/>
+            </wp:cNvGraphicFramePr>
+            <a:graphic xmlns:a="http://schemas.openxmlformats.org/drawingml/2006/main">
+              <a:graphicData uri="http://schemas.openxmlformats.org/drawingml/2006/picture">
+                <pic:pic xmlns:pic="http://schemas.openxmlformats.org/drawingml/2006/picture">
+                  <pic:nvPicPr>
+                    <pic:cNvPr id="3" name="Image3" descr=""/>
+                    <pic:cNvPicPr>
+                      <a:picLocks noChangeAspect="1" noChangeArrowheads="1"/>
+                    </pic:cNvPicPr>
+                  </pic:nvPicPr>
+                  <pic:blipFill>
+                    <a:blip r:embed="rId4"/>
+                    <a:stretch>
+                      <a:fillRect/>
+                    </a:stretch>
+                  </pic:blipFill>
+                  <pic:spPr bwMode="auto">
+                    <a:xfrm>
+                      <a:off x="0" y="0"/>
+                      <a:ext cx="5940425" cy="3341370"/>
+                    </a:xfrm>
+                    <a:prstGeom prst="rect">
+                      <a:avLst/>
+                    </a:prstGeom>
+                  </pic:spPr>
+                </pic:pic>
+              </a:graphicData>
+            </a:graphic>
+          </wp:anchor>
+        </w:drawing>
+      </w:r>
+    </w:p>
+    <w:p>
+      <w:pPr>
+        <w:pStyle w:val="NormalWeb"/>
+        <w:spacing w:before="280" w:after="280"/>
+        <w:rPr/>
+      </w:pPr>
+      <w:r>
+        <w:rPr/>
+      </w:r>
+    </w:p>
+    <w:p>
+      <w:pPr>
+        <w:pStyle w:val="NormalWeb"/>
+        <w:spacing w:before="280" w:after="280"/>
+        <w:rPr/>
+      </w:pPr>
+      <w:r>
+        <w:rPr/>
+      </w:r>
+    </w:p>
+    <w:p>
+      <w:pPr>
+        <w:pStyle w:val="NormalWeb"/>
+        <w:spacing w:before="280" w:after="280"/>
+        <w:rPr/>
+      </w:pPr>
+      <w:r>
+        <w:rPr/>
+      </w:r>
+    </w:p>
+    <w:p>
+      <w:pPr>
+        <w:pStyle w:val="NormalWeb"/>
+        <w:spacing w:before="280" w:after="280"/>
+        <w:rPr/>
+      </w:pPr>
+      <w:r>
+        <w:rPr/>
+      </w:r>
+    </w:p>
+    <w:p>
+      <w:pPr>
+        <w:pStyle w:val="NormalWeb"/>
+        <w:spacing w:before="280" w:after="280"/>
+        <w:rPr/>
+      </w:pPr>
+      <w:r>
+        <w:rPr/>
+      </w:r>
+    </w:p>
+    <w:p>
+      <w:pPr>
+        <w:pStyle w:val="NormalWeb"/>
+        <w:spacing w:before="280" w:after="280"/>
+        <w:rPr/>
+      </w:pPr>
+      <w:r>
+        <w:rPr/>
+      </w:r>
+    </w:p>
+    <w:p>
+      <w:pPr>
+        <w:pStyle w:val="NormalWeb"/>
+        <w:spacing w:before="280" w:after="280"/>
+        <w:rPr/>
+      </w:pPr>
+      <w:r>
+        <w:rPr/>
+      </w:r>
+    </w:p>
+    <w:p>
+      <w:pPr>
+        <w:pStyle w:val="NormalWeb"/>
+        <w:spacing w:before="280" w:after="280"/>
+        <w:rPr/>
+      </w:pPr>
+      <w:r>
+        <w:rPr/>
+      </w:r>
+    </w:p>
+    <w:p>
+      <w:pPr>
+        <w:pStyle w:val="NormalWeb"/>
+        <w:spacing w:before="280" w:after="280"/>
+        <w:rPr/>
+      </w:pPr>
+      <w:r>
+        <w:rPr/>
+        <w:drawing>
+          <wp:anchor behindDoc="0" distT="0" distB="0" distL="0" distR="0" simplePos="0" locked="0" layoutInCell="1" allowOverlap="1" relativeHeight="9">
+            <wp:simplePos x="0" y="0"/>
+            <wp:positionH relativeFrom="column">
+              <wp:posOffset>-167005</wp:posOffset>
+            </wp:positionH>
+            <wp:positionV relativeFrom="paragraph">
+              <wp:posOffset>-57785</wp:posOffset>
+            </wp:positionV>
+            <wp:extent cx="5940425" cy="3341370"/>
+            <wp:effectExtent l="0" t="0" r="0" b="0"/>
+            <wp:wrapSquare wrapText="largest"/>
+            <wp:docPr id="4" name="Image4" descr=""/>
+            <wp:cNvGraphicFramePr>
+              <a:graphicFrameLocks xmlns:a="http://schemas.openxmlformats.org/drawingml/2006/main" noChangeAspect="1"/>
+            </wp:cNvGraphicFramePr>
+            <a:graphic xmlns:a="http://schemas.openxmlformats.org/drawingml/2006/main">
+              <a:graphicData uri="http://schemas.openxmlformats.org/drawingml/2006/picture">
+                <pic:pic xmlns:pic="http://schemas.openxmlformats.org/drawingml/2006/picture">
+                  <pic:nvPicPr>
+                    <pic:cNvPr id="4" name="Image4" descr=""/>
+                    <pic:cNvPicPr>
+                      <a:picLocks noChangeAspect="1" noChangeArrowheads="1"/>
+                    </pic:cNvPicPr>
+                  </pic:nvPicPr>
+                  <pic:blipFill>
+                    <a:blip r:embed="rId5"/>
+                    <a:stretch>
+                      <a:fillRect/>
+                    </a:stretch>
+                  </pic:blipFill>
+                  <pic:spPr bwMode="auto">
+                    <a:xfrm>
+                      <a:off x="0" y="0"/>
+                      <a:ext cx="5940425" cy="3341370"/>
+                    </a:xfrm>
+                    <a:prstGeom prst="rect">
+                      <a:avLst/>
+                    </a:prstGeom>
+                  </pic:spPr>
+                </pic:pic>
+              </a:graphicData>
+            </a:graphic>
+          </wp:anchor>
+        </w:drawing>
+      </w:r>
+    </w:p>
+    <w:p>
+      <w:pPr>
+        <w:pStyle w:val="NormalWeb"/>
+        <w:spacing w:before="280" w:after="280"/>
+        <w:rPr/>
+      </w:pPr>
+      <w:r>
+        <w:rPr/>
+        <w:drawing>
+          <wp:anchor behindDoc="0" distT="0" distB="0" distL="0" distR="0" simplePos="0" locked="0" layoutInCell="1" allowOverlap="1" relativeHeight="10">
+            <wp:simplePos x="0" y="0"/>
+            <wp:positionH relativeFrom="column">
+              <wp:posOffset>-142875</wp:posOffset>
+            </wp:positionH>
+            <wp:positionV relativeFrom="paragraph">
+              <wp:posOffset>-91440</wp:posOffset>
+            </wp:positionV>
+            <wp:extent cx="5940425" cy="3341370"/>
+            <wp:effectExtent l="0" t="0" r="0" b="0"/>
+            <wp:wrapSquare wrapText="largest"/>
+            <wp:docPr id="5" name="Image5" descr=""/>
+            <wp:cNvGraphicFramePr>
+              <a:graphicFrameLocks xmlns:a="http://schemas.openxmlformats.org/drawingml/2006/main" noChangeAspect="1"/>
+            </wp:cNvGraphicFramePr>
+            <a:graphic xmlns:a="http://schemas.openxmlformats.org/drawingml/2006/main">
+              <a:graphicData uri="http://schemas.openxmlformats.org/drawingml/2006/picture">
+                <pic:pic xmlns:pic="http://schemas.openxmlformats.org/drawingml/2006/picture">
+                  <pic:nvPicPr>
+                    <pic:cNvPr id="5" name="Image5" descr=""/>
+                    <pic:cNvPicPr>
+                      <a:picLocks noChangeAspect="1" noChangeArrowheads="1"/>
+                    </pic:cNvPicPr>
+                  </pic:nvPicPr>
+                  <pic:blipFill>
+                    <a:blip r:embed="rId6"/>
+                    <a:stretch>
+                      <a:fillRect/>
+                    </a:stretch>
+                  </pic:blipFill>
+                  <pic:spPr bwMode="auto">
+                    <a:xfrm>
+                      <a:off x="0" y="0"/>
+                      <a:ext cx="5940425" cy="3341370"/>
+                    </a:xfrm>
+                    <a:prstGeom prst="rect">
+                      <a:avLst/>
+                    </a:prstGeom>
+                  </pic:spPr>
+                </pic:pic>
+              </a:graphicData>
+            </a:graphic>
+          </wp:anchor>
+        </w:drawing>
+      </w:r>
+    </w:p>
+    <w:p>
+      <w:pPr>
+        <w:pStyle w:val="NormalWeb"/>
+        <w:spacing w:before="280" w:after="280"/>
+        <w:rPr/>
+      </w:pPr>
+      <w:r>
+        <w:rPr/>
+      </w:r>
+    </w:p>
+    <w:p>
+      <w:pPr>
+        <w:pStyle w:val="NormalWeb"/>
+        <w:spacing w:before="280" w:after="280"/>
+        <w:rPr/>
+      </w:pPr>
+      <w:r>
+        <w:rPr/>
+      </w:r>
+    </w:p>
+    <w:p>
+      <w:pPr>
+        <w:pStyle w:val="NormalWeb"/>
+        <w:spacing w:before="280" w:after="280"/>
+        <w:rPr/>
+      </w:pPr>
+      <w:r>
+        <w:rPr/>
+      </w:r>
+    </w:p>
+    <w:p>
+      <w:pPr>
+        <w:pStyle w:val="NormalWeb"/>
+        <w:spacing w:before="280" w:after="280"/>
+        <w:rPr/>
+      </w:pPr>
+      <w:r>
+        <w:rPr/>
+      </w:r>
+    </w:p>
+    <w:p>
+      <w:pPr>
+        <w:pStyle w:val="NormalWeb"/>
+        <w:spacing w:before="280" w:after="280"/>
+        <w:rPr/>
+      </w:pPr>
+      <w:r>
+        <w:rPr/>
+        <w:drawing>
+          <wp:anchor behindDoc="0" distT="0" distB="0" distL="0" distR="0" simplePos="0" locked="0" layoutInCell="1" allowOverlap="1" relativeHeight="11">
+            <wp:simplePos x="0" y="0"/>
+            <wp:positionH relativeFrom="column">
+              <wp:align>center</wp:align>
+            </wp:positionH>
+            <wp:positionV relativeFrom="paragraph">
+              <wp:posOffset>635</wp:posOffset>
+            </wp:positionV>
+            <wp:extent cx="5940425" cy="3341370"/>
+            <wp:effectExtent l="0" t="0" r="0" b="0"/>
+            <wp:wrapSquare wrapText="largest"/>
+            <wp:docPr id="6" name="Image6" descr=""/>
+            <wp:cNvGraphicFramePr>
+              <a:graphicFrameLocks xmlns:a="http://schemas.openxmlformats.org/drawingml/2006/main" noChangeAspect="1"/>
+            </wp:cNvGraphicFramePr>
+            <a:graphic xmlns:a="http://schemas.openxmlformats.org/drawingml/2006/main">
+              <a:graphicData uri="http://schemas.openxmlformats.org/drawingml/2006/picture">
+                <pic:pic xmlns:pic="http://schemas.openxmlformats.org/drawingml/2006/picture">
+                  <pic:nvPicPr>
+                    <pic:cNvPr id="6" name="Image6" descr=""/>
+                    <pic:cNvPicPr>
+                      <a:picLocks noChangeAspect="1" noChangeArrowheads="1"/>
+                    </pic:cNvPicPr>
+                  </pic:nvPicPr>
+                  <pic:blipFill>
+                    <a:blip r:embed="rId7"/>
+                    <a:stretch>
+                      <a:fillRect/>
+                    </a:stretch>
+                  </pic:blipFill>
+                  <pic:spPr bwMode="auto">
+                    <a:xfrm>
+                      <a:off x="0" y="0"/>
+                      <a:ext cx="5940425" cy="3341370"/>
+                    </a:xfrm>
+                    <a:prstGeom prst="rect">
+                      <a:avLst/>
+                    </a:prstGeom>
+                  </pic:spPr>
+                </pic:pic>
+              </a:graphicData>
+            </a:graphic>
+          </wp:anchor>
+        </w:drawing>
+      </w:r>
+    </w:p>
+    <w:p>
+      <w:pPr>
+        <w:pStyle w:val="NormalWeb"/>
+        <w:spacing w:before="280" w:after="280"/>
+        <w:rPr/>
+      </w:pPr>
+      <w:r>
+        <w:rPr/>
+      </w:r>
+    </w:p>
+    <w:p>
+      <w:pPr>
+        <w:pStyle w:val="NormalWeb"/>
+        <w:spacing w:before="280" w:after="280"/>
+        <w:rPr/>
+      </w:pPr>
+      <w:r>
+        <w:rPr/>
+      </w:r>
+    </w:p>
+    <w:p>
+      <w:pPr>
+        <w:pStyle w:val="NormalWeb"/>
+        <w:spacing w:before="280" w:after="280"/>
+        <w:rPr/>
+      </w:pPr>
+      <w:r>
+        <w:rPr/>
+      </w:r>
+    </w:p>
+    <w:p>
+      <w:pPr>
+        <w:pStyle w:val="NormalWeb"/>
+        <w:spacing w:before="280" w:after="280"/>
+        <w:rPr>
+          <w:rStyle w:val="StrongEmphasis"/>
+          <w:rFonts w:ascii="apple-system;BlinkMacSystemFont;Segoe UI;Helvetica;Arial;sans-serif;Apple Color Emoji;Segoe UI Emoji" w:hAnsi="apple-system;BlinkMacSystemFont;Segoe UI;Helvetica;Arial;sans-serif;Apple Color Emoji;Segoe UI Emoji"/>
+          <w:b w:val="false"/>
+          <w:b w:val="false"/>
+          <w:i w:val="false"/>
+          <w:i w:val="false"/>
+          <w:caps w:val="false"/>
+          <w:smallCaps w:val="false"/>
+          <w:color w:val="C9D1D9"/>
+          <w:spacing w:val="0"/>
+          <w:sz w:val="21"/>
+        </w:rPr>
+      </w:pPr>
+      <w:r>
+        <w:rPr/>
         <w:t xml:space="preserve"> </w:t>
       </w:r>
     </w:p>
@@ -961,34 +2068,381 @@
         </w:rPr>
       </w:pPr>
       <w:r>
-        <w:rPr/>
-      </w:r>
-    </w:p>
-    <w:p>
-      <w:pPr>
-        <w:pStyle w:val="NormalWeb"/>
-        <w:spacing w:before="280" w:after="280"/>
-        <w:rPr>
-          <w:color w:val="000000"/>
-          <w:sz w:val="27"/>
-          <w:szCs w:val="27"/>
-        </w:rPr>
-      </w:pPr>
-      <w:r>
-        <w:rPr>
-          <w:color w:val="000000"/>
-          <w:sz w:val="27"/>
-          <w:szCs w:val="27"/>
-        </w:rPr>
-        <w:t>Время выполнения</w:t>
-      </w:r>
-      <w:r>
-        <w:rPr>
-          <w:color w:val="000000"/>
-          <w:sz w:val="27"/>
-          <w:szCs w:val="27"/>
-        </w:rPr>
-        <w:t xml:space="preserve"> на конфигурации</w:t>
+        <w:rPr>
+          <w:color w:val="000000"/>
+          <w:sz w:val="27"/>
+          <w:szCs w:val="27"/>
+        </w:rPr>
+      </w:r>
+    </w:p>
+    <w:p>
+      <w:pPr>
+        <w:pStyle w:val="NormalWeb"/>
+        <w:spacing w:before="280" w:after="280"/>
+        <w:rPr>
+          <w:color w:val="000000"/>
+          <w:sz w:val="27"/>
+          <w:szCs w:val="27"/>
+        </w:rPr>
+      </w:pPr>
+      <w:r>
+        <w:rPr>
+          <w:color w:val="000000"/>
+          <w:sz w:val="27"/>
+          <w:szCs w:val="27"/>
+        </w:rPr>
+      </w:r>
+    </w:p>
+    <w:p>
+      <w:pPr>
+        <w:pStyle w:val="NormalWeb"/>
+        <w:spacing w:before="280" w:after="280"/>
+        <w:rPr>
+          <w:color w:val="000000"/>
+          <w:sz w:val="27"/>
+          <w:szCs w:val="27"/>
+        </w:rPr>
+      </w:pPr>
+      <w:r>
+        <w:rPr>
+          <w:color w:val="000000"/>
+          <w:sz w:val="27"/>
+          <w:szCs w:val="27"/>
+        </w:rPr>
+      </w:r>
+    </w:p>
+    <w:p>
+      <w:pPr>
+        <w:pStyle w:val="NormalWeb"/>
+        <w:spacing w:before="280" w:after="280"/>
+        <w:rPr>
+          <w:color w:val="000000"/>
+          <w:sz w:val="27"/>
+          <w:szCs w:val="27"/>
+        </w:rPr>
+      </w:pPr>
+      <w:r>
+        <w:rPr>
+          <w:color w:val="000000"/>
+          <w:sz w:val="27"/>
+          <w:szCs w:val="27"/>
+        </w:rPr>
+        <w:drawing>
+          <wp:anchor behindDoc="0" distT="0" distB="0" distL="0" distR="0" simplePos="0" locked="0" layoutInCell="1" allowOverlap="1" relativeHeight="12">
+            <wp:simplePos x="0" y="0"/>
+            <wp:positionH relativeFrom="column">
+              <wp:align>center</wp:align>
+            </wp:positionH>
+            <wp:positionV relativeFrom="paragraph">
+              <wp:posOffset>635</wp:posOffset>
+            </wp:positionV>
+            <wp:extent cx="5940425" cy="3341370"/>
+            <wp:effectExtent l="0" t="0" r="0" b="0"/>
+            <wp:wrapSquare wrapText="largest"/>
+            <wp:docPr id="7" name="Image7" descr=""/>
+            <wp:cNvGraphicFramePr>
+              <a:graphicFrameLocks xmlns:a="http://schemas.openxmlformats.org/drawingml/2006/main" noChangeAspect="1"/>
+            </wp:cNvGraphicFramePr>
+            <a:graphic xmlns:a="http://schemas.openxmlformats.org/drawingml/2006/main">
+              <a:graphicData uri="http://schemas.openxmlformats.org/drawingml/2006/picture">
+                <pic:pic xmlns:pic="http://schemas.openxmlformats.org/drawingml/2006/picture">
+                  <pic:nvPicPr>
+                    <pic:cNvPr id="7" name="Image7" descr=""/>
+                    <pic:cNvPicPr>
+                      <a:picLocks noChangeAspect="1" noChangeArrowheads="1"/>
+                    </pic:cNvPicPr>
+                  </pic:nvPicPr>
+                  <pic:blipFill>
+                    <a:blip r:embed="rId8"/>
+                    <a:stretch>
+                      <a:fillRect/>
+                    </a:stretch>
+                  </pic:blipFill>
+                  <pic:spPr bwMode="auto">
+                    <a:xfrm>
+                      <a:off x="0" y="0"/>
+                      <a:ext cx="5940425" cy="3341370"/>
+                    </a:xfrm>
+                    <a:prstGeom prst="rect">
+                      <a:avLst/>
+                    </a:prstGeom>
+                  </pic:spPr>
+                </pic:pic>
+              </a:graphicData>
+            </a:graphic>
+          </wp:anchor>
+        </w:drawing>
+      </w:r>
+    </w:p>
+    <w:p>
+      <w:pPr>
+        <w:pStyle w:val="NormalWeb"/>
+        <w:spacing w:before="280" w:after="280"/>
+        <w:rPr>
+          <w:color w:val="000000"/>
+          <w:sz w:val="27"/>
+          <w:szCs w:val="27"/>
+        </w:rPr>
+      </w:pPr>
+      <w:r>
+        <w:rPr>
+          <w:color w:val="000000"/>
+          <w:sz w:val="27"/>
+          <w:szCs w:val="27"/>
+        </w:rPr>
+      </w:r>
+    </w:p>
+    <w:p>
+      <w:pPr>
+        <w:pStyle w:val="NormalWeb"/>
+        <w:spacing w:before="280" w:after="280"/>
+        <w:rPr>
+          <w:color w:val="000000"/>
+          <w:sz w:val="27"/>
+          <w:szCs w:val="27"/>
+        </w:rPr>
+      </w:pPr>
+      <w:r>
+        <w:rPr>
+          <w:color w:val="000000"/>
+          <w:sz w:val="27"/>
+          <w:szCs w:val="27"/>
+        </w:rPr>
+      </w:r>
+    </w:p>
+    <w:p>
+      <w:pPr>
+        <w:pStyle w:val="NormalWeb"/>
+        <w:spacing w:before="280" w:after="280"/>
+        <w:rPr>
+          <w:color w:val="000000"/>
+          <w:sz w:val="27"/>
+          <w:szCs w:val="27"/>
+        </w:rPr>
+      </w:pPr>
+      <w:r>
+        <w:rPr>
+          <w:color w:val="000000"/>
+          <w:sz w:val="27"/>
+          <w:szCs w:val="27"/>
+        </w:rPr>
+      </w:r>
+    </w:p>
+    <w:p>
+      <w:pPr>
+        <w:pStyle w:val="NormalWeb"/>
+        <w:spacing w:before="280" w:after="280"/>
+        <w:rPr>
+          <w:color w:val="000000"/>
+          <w:sz w:val="27"/>
+          <w:szCs w:val="27"/>
+        </w:rPr>
+      </w:pPr>
+      <w:r>
+        <w:rPr>
+          <w:color w:val="000000"/>
+          <w:sz w:val="27"/>
+          <w:szCs w:val="27"/>
+        </w:rPr>
+      </w:r>
+    </w:p>
+    <w:p>
+      <w:pPr>
+        <w:pStyle w:val="NormalWeb"/>
+        <w:spacing w:before="280" w:after="280"/>
+        <w:rPr>
+          <w:color w:val="000000"/>
+          <w:sz w:val="27"/>
+          <w:szCs w:val="27"/>
+        </w:rPr>
+      </w:pPr>
+      <w:r>
+        <w:rPr>
+          <w:color w:val="000000"/>
+          <w:sz w:val="27"/>
+          <w:szCs w:val="27"/>
+        </w:rPr>
+      </w:r>
+    </w:p>
+    <w:p>
+      <w:pPr>
+        <w:pStyle w:val="NormalWeb"/>
+        <w:spacing w:before="280" w:after="280"/>
+        <w:rPr>
+          <w:color w:val="000000"/>
+          <w:sz w:val="27"/>
+          <w:szCs w:val="27"/>
+        </w:rPr>
+      </w:pPr>
+      <w:r>
+        <w:rPr>
+          <w:color w:val="000000"/>
+          <w:sz w:val="27"/>
+          <w:szCs w:val="27"/>
+        </w:rPr>
+      </w:r>
+    </w:p>
+    <w:p>
+      <w:pPr>
+        <w:pStyle w:val="NormalWeb"/>
+        <w:spacing w:before="280" w:after="280"/>
+        <w:rPr>
+          <w:color w:val="000000"/>
+          <w:sz w:val="27"/>
+          <w:szCs w:val="27"/>
+        </w:rPr>
+      </w:pPr>
+      <w:r>
+        <w:rPr>
+          <w:color w:val="000000"/>
+          <w:sz w:val="27"/>
+          <w:szCs w:val="27"/>
+        </w:rPr>
+      </w:r>
+    </w:p>
+    <w:p>
+      <w:pPr>
+        <w:pStyle w:val="NormalWeb"/>
+        <w:spacing w:before="280" w:after="280"/>
+        <w:rPr>
+          <w:color w:val="000000"/>
+          <w:sz w:val="27"/>
+          <w:szCs w:val="27"/>
+        </w:rPr>
+      </w:pPr>
+      <w:r>
+        <w:rPr>
+          <w:color w:val="000000"/>
+          <w:sz w:val="27"/>
+          <w:szCs w:val="27"/>
+        </w:rPr>
+      </w:r>
+    </w:p>
+    <w:p>
+      <w:pPr>
+        <w:pStyle w:val="NormalWeb"/>
+        <w:spacing w:before="280" w:after="280"/>
+        <w:rPr>
+          <w:color w:val="000000"/>
+          <w:sz w:val="27"/>
+          <w:szCs w:val="27"/>
+        </w:rPr>
+      </w:pPr>
+      <w:r>
+        <w:rPr>
+          <w:color w:val="000000"/>
+          <w:sz w:val="27"/>
+          <w:szCs w:val="27"/>
+        </w:rPr>
+      </w:r>
+    </w:p>
+    <w:p>
+      <w:pPr>
+        <w:pStyle w:val="NormalWeb"/>
+        <w:spacing w:before="280" w:after="280"/>
+        <w:rPr>
+          <w:color w:val="000000"/>
+          <w:sz w:val="27"/>
+          <w:szCs w:val="27"/>
+        </w:rPr>
+      </w:pPr>
+      <w:r>
+        <w:rPr>
+          <w:color w:val="000000"/>
+          <w:sz w:val="27"/>
+          <w:szCs w:val="27"/>
+        </w:rPr>
+      </w:r>
+    </w:p>
+    <w:p>
+      <w:pPr>
+        <w:pStyle w:val="NormalWeb"/>
+        <w:spacing w:before="280" w:after="280"/>
+        <w:rPr>
+          <w:color w:val="000000"/>
+          <w:sz w:val="27"/>
+          <w:szCs w:val="27"/>
+        </w:rPr>
+      </w:pPr>
+      <w:r>
+        <w:rPr>
+          <w:color w:val="000000"/>
+          <w:sz w:val="27"/>
+          <w:szCs w:val="27"/>
+        </w:rPr>
+      </w:r>
+    </w:p>
+    <w:p>
+      <w:pPr>
+        <w:pStyle w:val="NormalWeb"/>
+        <w:spacing w:before="280" w:after="280"/>
+        <w:rPr>
+          <w:color w:val="000000"/>
+          <w:sz w:val="27"/>
+          <w:szCs w:val="27"/>
+        </w:rPr>
+      </w:pPr>
+      <w:r>
+        <w:rPr>
+          <w:color w:val="000000"/>
+          <w:sz w:val="27"/>
+          <w:szCs w:val="27"/>
+        </w:rPr>
+      </w:r>
+    </w:p>
+    <w:p>
+      <w:pPr>
+        <w:pStyle w:val="NormalWeb"/>
+        <w:spacing w:before="280" w:after="280"/>
+        <w:rPr>
+          <w:color w:val="000000"/>
+          <w:sz w:val="27"/>
+          <w:szCs w:val="27"/>
+        </w:rPr>
+      </w:pPr>
+      <w:r>
+        <w:rPr>
+          <w:color w:val="000000"/>
+          <w:sz w:val="27"/>
+          <w:szCs w:val="27"/>
+        </w:rPr>
+      </w:r>
+    </w:p>
+    <w:p>
+      <w:pPr>
+        <w:pStyle w:val="NormalWeb"/>
+        <w:spacing w:before="280" w:after="280"/>
+        <w:rPr>
+          <w:color w:val="000000"/>
+          <w:sz w:val="27"/>
+          <w:szCs w:val="27"/>
+        </w:rPr>
+      </w:pPr>
+      <w:r>
+        <w:rPr>
+          <w:color w:val="000000"/>
+          <w:sz w:val="27"/>
+          <w:szCs w:val="27"/>
+        </w:rPr>
+      </w:r>
+    </w:p>
+    <w:p>
+      <w:pPr>
+        <w:pStyle w:val="NormalWeb"/>
+        <w:spacing w:before="280" w:after="280"/>
+        <w:rPr>
+          <w:color w:val="000000"/>
+          <w:sz w:val="27"/>
+          <w:szCs w:val="27"/>
+        </w:rPr>
+      </w:pPr>
+      <w:r>
+        <w:rPr>
+          <w:color w:val="000000"/>
+          <w:sz w:val="27"/>
+          <w:szCs w:val="27"/>
+        </w:rPr>
+        <w:t>Время выполнения на конфигурации</w:t>
       </w:r>
     </w:p>
     <w:p>
@@ -2110,6 +3564,7 @@
     <w:rsid w:val="00414ea1"/>
     <w:pPr>
       <w:widowControl/>
+      <w:suppressAutoHyphens w:val="true"/>
       <w:bidi w:val="0"/>
       <w:spacing w:lineRule="auto" w:line="259" w:before="0" w:after="160"/>
       <w:jc w:val="left"/>
@@ -2142,6 +3597,22 @@
       <w:b/>
       <w:color w:val="000000" w:themeColor="text1"/>
       <w:sz w:val="36"/>
+    </w:rPr>
+  </w:style>
+  <w:style w:type="character" w:styleId="StrongEmphasis">
+    <w:name w:val="Strong Emphasis"/>
+    <w:qFormat/>
+    <w:rPr>
+      <w:b/>
+      <w:bCs/>
+    </w:rPr>
+  </w:style>
+  <w:style w:type="character" w:styleId="InternetLink">
+    <w:name w:val="Hyperlink"/>
+    <w:rPr>
+      <w:color w:val="000080"/>
+      <w:u w:val="single"/>
+      <w:lang w:val="zxx" w:eastAsia="zxx" w:bidi="zxx"/>
     </w:rPr>
   </w:style>
   <w:style w:type="paragraph" w:styleId="Heading">

</xml_diff>